<commit_message>
update tresxt to free range
</commit_message>
<xml_diff>
--- a/bhavneetResume.docx
+++ b/bhavneetResume.docx
@@ -21,15 +21,7 @@
         <w:jc w:val="center"/>
       </w:pPr>
       <w:r>
-        <w:t xml:space="preserve">55 </w:t>
-      </w:r>
-      <w:proofErr w:type="gramStart"/>
-      <w:r>
-        <w:t>Lockwood road</w:t>
-      </w:r>
-      <w:proofErr w:type="gramEnd"/>
-      <w:r>
-        <w:t>,</w:t>
+        <w:t>55 Lockwood road,</w:t>
       </w:r>
       <w:r>
         <w:rPr>
@@ -47,10 +39,7 @@
         <w:t xml:space="preserve"> </w:t>
       </w:r>
       <w:r>
-        <w:t>L</w:t>
-      </w:r>
-      <w:r>
-        <w:t>6Y</w:t>
+        <w:t>L6Y</w:t>
       </w:r>
       <w:r>
         <w:rPr>
@@ -59,10 +48,7 @@
         <w:t xml:space="preserve"> </w:t>
       </w:r>
       <w:r>
-        <w:t>5C6</w:t>
-      </w:r>
-      <w:r>
-        <w:t>,</w:t>
+        <w:t>5C6,</w:t>
       </w:r>
       <w:r>
         <w:rPr>
@@ -71,35 +57,14 @@
         <w:t xml:space="preserve"> </w:t>
       </w:r>
       <w:r>
-        <w:t>289</w:t>
-      </w:r>
-      <w:r>
-        <w:t>-</w:t>
-      </w:r>
-      <w:r>
-        <w:t>623</w:t>
-      </w:r>
-      <w:r>
-        <w:t>-</w:t>
-      </w:r>
-      <w:r>
-        <w:t>0429</w:t>
-      </w:r>
-      <w:r>
-        <w:t>,</w:t>
+        <w:t>289-623-0429,</w:t>
       </w:r>
       <w:hyperlink r:id="rId6" w:history="1">
         <w:r>
           <w:rPr>
             <w:rStyle w:val="Hyperlink"/>
           </w:rPr>
-          <w:t>bhavneetkaur5555</w:t>
-        </w:r>
-        <w:r>
-          <w:rPr>
-            <w:rStyle w:val="Hyperlink"/>
-          </w:rPr>
-          <w:t>@gmail.com</w:t>
+          <w:t>bhavneetkaur5555@gmail.com</w:t>
         </w:r>
       </w:hyperlink>
       <w:r>
@@ -200,7 +165,7 @@
           </mc:Choice>
           <mc:Fallback>
             <w:pict>
-              <v:group w14:anchorId="597BBE4E" id="Group 1" o:spid="_x0000_s1026" style="width:499.15pt;height:.75pt;mso-position-horizontal-relative:char;mso-position-vertical-relative:line" coordsize="63392,95" o:gfxdata="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">
+              <v:group w14:anchorId="5E98AAC3" id="Group 1" o:spid="_x0000_s1026" style="width:499.15pt;height:.75pt;mso-position-horizontal-relative:char;mso-position-vertical-relative:line" coordsize="63392,95" o:gfxdata="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">
                 <v:shape id="Graphic 2" o:spid="_x0000_s1027" style="position:absolute;top:47;width:63392;height:13;visibility:visible;mso-wrap-style:square;v-text-anchor:top" coordsize="6339205,1270" o:gfxdata="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" path="m,l6339204,e" filled="f">
                   <v:path arrowok="t"/>
                 </v:shape>
@@ -288,7 +253,7 @@
           </mc:Choice>
           <mc:Fallback>
             <w:pict>
-              <v:shape w14:anchorId="618B0F5D" id="Graphic 3" o:spid="_x0000_s1026" style="position:absolute;margin-left:56.05pt;margin-top:12.75pt;width:499.15pt;height:.1pt;z-index:-15728128;visibility:visible;mso-wrap-style:square;mso-wrap-distance-left:0;mso-wrap-distance-top:0;mso-wrap-distance-right:0;mso-wrap-distance-bottom:0;mso-position-horizontal:absolute;mso-position-horizontal-relative:page;mso-position-vertical:absolute;mso-position-vertical-relative:text;v-text-anchor:top" coordsize="6339205,1270" o:gfxdata="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" path="m,l6339204,e" filled="f" strokeweight="1.5pt">
+              <v:shape w14:anchorId="6BDE6206" id="Graphic 3" o:spid="_x0000_s1026" style="position:absolute;margin-left:56.05pt;margin-top:12.75pt;width:499.15pt;height:.1pt;z-index:-15728128;visibility:visible;mso-wrap-style:square;mso-wrap-distance-left:0;mso-wrap-distance-top:0;mso-wrap-distance-right:0;mso-wrap-distance-bottom:0;mso-position-horizontal:absolute;mso-position-horizontal-relative:page;mso-position-vertical:absolute;mso-position-vertical-relative:text;v-text-anchor:top" coordsize="6339205,1270" o:gfxdata="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" path="m,l6339204,e" filled="f" strokeweight="1.5pt">
                 <v:path arrowok="t"/>
                 <w10:wrap type="topAndBottom" anchorx="page"/>
               </v:shape>
@@ -393,7 +358,7 @@
           </mc:Choice>
           <mc:Fallback>
             <w:pict>
-              <v:group w14:anchorId="0C4E0B93" id="Group 4" o:spid="_x0000_s1026" style="width:499.15pt;height:.75pt;mso-position-horizontal-relative:char;mso-position-vertical-relative:line" coordsize="63392,95" o:gfxdata="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">
+              <v:group w14:anchorId="403D2751" id="Group 4" o:spid="_x0000_s1026" style="width:499.15pt;height:.75pt;mso-position-horizontal-relative:char;mso-position-vertical-relative:line" coordsize="63392,95" o:gfxdata="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">
                 <v:shape id="Graphic 5" o:spid="_x0000_s1027" style="position:absolute;top:47;width:63392;height:13;visibility:visible;mso-wrap-style:square;v-text-anchor:top" coordsize="6339205,1270" o:gfxdata="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" path="m,l6339204,e" filled="f">
                   <v:path arrowok="t"/>
                 </v:shape>
@@ -648,7 +613,7 @@
           </mc:Choice>
           <mc:Fallback>
             <w:pict>
-              <v:shape w14:anchorId="72898410" id="Graphic 6" o:spid="_x0000_s1026" style="position:absolute;margin-left:56.05pt;margin-top:13.4pt;width:499.15pt;height:.1pt;z-index:-15727104;visibility:visible;mso-wrap-style:square;mso-wrap-distance-left:0;mso-wrap-distance-top:0;mso-wrap-distance-right:0;mso-wrap-distance-bottom:0;mso-position-horizontal:absolute;mso-position-horizontal-relative:page;mso-position-vertical:absolute;mso-position-vertical-relative:text;v-text-anchor:top" coordsize="6339205,1270" o:gfxdata="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" path="m,l6339204,e" filled="f" strokeweight="1.5pt">
+              <v:shape w14:anchorId="71A9C4EE" id="Graphic 6" o:spid="_x0000_s1026" style="position:absolute;margin-left:56.05pt;margin-top:13.4pt;width:499.15pt;height:.1pt;z-index:-15727104;visibility:visible;mso-wrap-style:square;mso-wrap-distance-left:0;mso-wrap-distance-top:0;mso-wrap-distance-right:0;mso-wrap-distance-bottom:0;mso-position-horizontal:absolute;mso-position-horizontal-relative:page;mso-position-vertical:absolute;mso-position-vertical-relative:text;v-text-anchor:top" coordsize="6339205,1270" o:gfxdata="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" path="m,l6339204,e" filled="f" strokeweight="1.5pt">
                 <v:path arrowok="t"/>
                 <w10:wrap type="topAndBottom" anchorx="page"/>
               </v:shape>
@@ -762,7 +727,7 @@
           </mc:Choice>
           <mc:Fallback>
             <w:pict>
-              <v:group w14:anchorId="649E9705" id="Group 7" o:spid="_x0000_s1026" style="width:499.15pt;height:.75pt;mso-position-horizontal-relative:char;mso-position-vertical-relative:line" coordsize="63392,95" o:gfxdata="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">
+              <v:group w14:anchorId="177AF8B4" id="Group 7" o:spid="_x0000_s1026" style="width:499.15pt;height:.75pt;mso-position-horizontal-relative:char;mso-position-vertical-relative:line" coordsize="63392,95" o:gfxdata="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">
                 <v:shape id="Graphic 8" o:spid="_x0000_s1027" style="position:absolute;top:47;width:63392;height:13;visibility:visible;mso-wrap-style:square;v-text-anchor:top" coordsize="6339205,1270" o:gfxdata="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" path="m,l6339204,e" filled="f">
                   <v:path arrowok="t"/>
                 </v:shape>
@@ -815,14 +780,12 @@
         </w:rPr>
         <w:t xml:space="preserve"> </w:t>
       </w:r>
-      <w:proofErr w:type="gramStart"/>
       <w:r>
         <w:rPr>
           <w:sz w:val="20"/>
         </w:rPr>
         <w:t>it's</w:t>
       </w:r>
-      <w:proofErr w:type="gramEnd"/>
       <w:r>
         <w:rPr>
           <w:spacing w:val="-3"/>
@@ -949,14 +912,7 @@
           <w:spacing w:val="-5"/>
           <w:sz w:val="20"/>
         </w:rPr>
-        <w:t>SQL</w:t>
-      </w:r>
-      <w:r>
-        <w:rPr>
-          <w:spacing w:val="-5"/>
-          <w:sz w:val="20"/>
-        </w:rPr>
-        <w:t xml:space="preserve"> (MYSQL, PL SQL)</w:t>
+        <w:t>SQL (MYSQL, PL SQL)</w:t>
       </w:r>
     </w:p>
     <w:p>
@@ -1070,17 +1026,8 @@
           <w:spacing w:val="-2"/>
           <w:sz w:val="20"/>
         </w:rPr>
-        <w:t>MongoDB/</w:t>
-      </w:r>
-      <w:proofErr w:type="spellStart"/>
-      <w:r>
-        <w:rPr>
-          <w:spacing w:val="-2"/>
-          <w:sz w:val="20"/>
-        </w:rPr>
-        <w:t>Pymongo</w:t>
-      </w:r>
-      <w:proofErr w:type="spellEnd"/>
+        <w:t>MongoDB/Pymongo</w:t>
+      </w:r>
     </w:p>
     <w:p>
       <w:pPr>
@@ -1387,7 +1334,7 @@
           </mc:Choice>
           <mc:Fallback>
             <w:pict>
-              <v:shape w14:anchorId="59AC049C" id="Graphic 9" o:spid="_x0000_s1026" style="position:absolute;margin-left:56.05pt;margin-top:13.3pt;width:499.15pt;height:.1pt;z-index:-15726080;visibility:visible;mso-wrap-style:square;mso-wrap-distance-left:0;mso-wrap-distance-top:0;mso-wrap-distance-right:0;mso-wrap-distance-bottom:0;mso-position-horizontal:absolute;mso-position-horizontal-relative:page;mso-position-vertical:absolute;mso-position-vertical-relative:text;v-text-anchor:top" coordsize="6339205,1270" o:gfxdata="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" path="m,l6339204,e" filled="f" strokeweight="1.5pt">
+              <v:shape w14:anchorId="6F08FBB0" id="Graphic 9" o:spid="_x0000_s1026" style="position:absolute;margin-left:56.05pt;margin-top:13.3pt;width:499.15pt;height:.1pt;z-index:-15726080;visibility:visible;mso-wrap-style:square;mso-wrap-distance-left:0;mso-wrap-distance-top:0;mso-wrap-distance-right:0;mso-wrap-distance-bottom:0;mso-position-horizontal:absolute;mso-position-horizontal-relative:page;mso-position-vertical:absolute;mso-position-vertical-relative:text;v-text-anchor:top" coordsize="6339205,1270" o:gfxdata="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" path="m,l6339204,e" filled="f" strokeweight="1.5pt">
                 <v:path arrowok="t"/>
                 <w10:wrap type="topAndBottom" anchorx="page"/>
               </v:shape>
@@ -1492,7 +1439,7 @@
           </mc:Choice>
           <mc:Fallback>
             <w:pict>
-              <v:group w14:anchorId="21A4DFC1" id="Group 10" o:spid="_x0000_s1026" style="width:499.15pt;height:.75pt;mso-position-horizontal-relative:char;mso-position-vertical-relative:line" coordsize="63392,95" o:gfxdata="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">
+              <v:group w14:anchorId="4C8E4022" id="Group 10" o:spid="_x0000_s1026" style="width:499.15pt;height:.75pt;mso-position-horizontal-relative:char;mso-position-vertical-relative:line" coordsize="63392,95" o:gfxdata="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">
                 <v:shape id="Graphic 11" o:spid="_x0000_s1027" style="position:absolute;top:47;width:63392;height:13;visibility:visible;mso-wrap-style:square;v-text-anchor:top" coordsize="6339205,1270" o:gfxdata="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" path="m,l6339204,e" filled="f">
                   <v:path arrowok="t"/>
                 </v:shape>
@@ -1971,17 +1918,15 @@
           <w:spacing w:val="-2"/>
           <w:sz w:val="20"/>
         </w:rPr>
-        <w:t xml:space="preserve"> </w:t>
-      </w:r>
-      <w:proofErr w:type="gramStart"/>
-      <w:r>
-        <w:rPr>
-          <w:spacing w:val="-2"/>
-          <w:sz w:val="20"/>
-        </w:rPr>
-        <w:t>ideas</w:t>
-      </w:r>
-      <w:proofErr w:type="gramEnd"/>
+        <w:t xml:space="preserve"> idea</w:t>
+      </w:r>
+      <w:r>
+        <w:rPr>
+          <w:spacing w:val="-2"/>
+          <w:sz w:val="20"/>
+        </w:rPr>
+        <w:t>s</w:t>
+      </w:r>
     </w:p>
     <w:p>
       <w:pPr>
@@ -2060,7 +2005,7 @@
           </mc:Choice>
           <mc:Fallback>
             <w:pict>
-              <v:shape w14:anchorId="3520F0DD" id="Graphic 12" o:spid="_x0000_s1026" style="position:absolute;margin-left:56.05pt;margin-top:13.35pt;width:499.15pt;height:.1pt;z-index:-15725056;visibility:visible;mso-wrap-style:square;mso-wrap-distance-left:0;mso-wrap-distance-top:0;mso-wrap-distance-right:0;mso-wrap-distance-bottom:0;mso-position-horizontal:absolute;mso-position-horizontal-relative:page;mso-position-vertical:absolute;mso-position-vertical-relative:text;v-text-anchor:top" coordsize="6339205,1270" o:gfxdata="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" path="m,l6339204,e" filled="f" strokeweight="1.5pt">
+              <v:shape w14:anchorId="3514271D" id="Graphic 12" o:spid="_x0000_s1026" style="position:absolute;margin-left:56.05pt;margin-top:13.35pt;width:499.15pt;height:.1pt;z-index:-15725056;visibility:visible;mso-wrap-style:square;mso-wrap-distance-left:0;mso-wrap-distance-top:0;mso-wrap-distance-right:0;mso-wrap-distance-bottom:0;mso-position-horizontal:absolute;mso-position-horizontal-relative:page;mso-position-vertical:absolute;mso-position-vertical-relative:text;v-text-anchor:top" coordsize="6339205,1270" o:gfxdata="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" path="m,l6339204,e" filled="f" strokeweight="1.5pt">
                 <v:path arrowok="t"/>
                 <w10:wrap type="topAndBottom" anchorx="page"/>
               </v:shape>
@@ -2174,7 +2119,7 @@
           </mc:Choice>
           <mc:Fallback>
             <w:pict>
-              <v:group w14:anchorId="0BD720C7" id="Group 13" o:spid="_x0000_s1026" style="width:499.15pt;height:.75pt;mso-position-horizontal-relative:char;mso-position-vertical-relative:line" coordsize="63392,95" o:gfxdata="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">
+              <v:group w14:anchorId="50A8BC5F" id="Group 13" o:spid="_x0000_s1026" style="width:499.15pt;height:.75pt;mso-position-horizontal-relative:char;mso-position-vertical-relative:line" coordsize="63392,95" o:gfxdata="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">
                 <v:shape id="Graphic 14" o:spid="_x0000_s1027" style="position:absolute;top:47;width:63392;height:13;visibility:visible;mso-wrap-style:square;v-text-anchor:top" coordsize="6339205,1270" o:gfxdata="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" path="m,l6339204,e" filled="f">
                   <v:path arrowok="t"/>
                 </v:shape>
@@ -2300,12 +2245,6 @@
           <w:szCs w:val="18"/>
         </w:rPr>
         <w:tab/>
-      </w:r>
-      <w:r>
-        <w:rPr>
-          <w:sz w:val="18"/>
-          <w:szCs w:val="18"/>
-        </w:rPr>
         <w:t>July</w:t>
       </w:r>
       <w:r>
@@ -2321,14 +2260,7 @@
           <w:sz w:val="18"/>
           <w:szCs w:val="18"/>
         </w:rPr>
-        <w:t>201</w:t>
-      </w:r>
-      <w:r>
-        <w:rPr>
-          <w:sz w:val="18"/>
-          <w:szCs w:val="18"/>
-        </w:rPr>
-        <w:t>9</w:t>
+        <w:t>2019</w:t>
       </w:r>
       <w:r>
         <w:rPr>
@@ -2374,15 +2306,7 @@
           <w:sz w:val="18"/>
           <w:szCs w:val="18"/>
         </w:rPr>
-        <w:t>202</w:t>
-      </w:r>
-      <w:r>
-        <w:rPr>
-          <w:spacing w:val="-4"/>
-          <w:sz w:val="18"/>
-          <w:szCs w:val="18"/>
-        </w:rPr>
-        <w:t>2</w:t>
+        <w:t>2022</w:t>
       </w:r>
     </w:p>
     <w:p>
@@ -2841,7 +2765,7 @@
           </mc:Choice>
           <mc:Fallback>
             <w:pict>
-              <v:shape w14:anchorId="3189A54C" id="Graphic 16" o:spid="_x0000_s1026" style="position:absolute;margin-left:56.05pt;margin-top:13.15pt;width:499.15pt;height:.1pt;z-index:-15723520;visibility:visible;mso-wrap-style:square;mso-wrap-distance-left:0;mso-wrap-distance-top:0;mso-wrap-distance-right:0;mso-wrap-distance-bottom:0;mso-position-horizontal:absolute;mso-position-horizontal-relative:page;mso-position-vertical:absolute;mso-position-vertical-relative:text;v-text-anchor:top" coordsize="6339205,1270" o:gfxdata="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" path="m,l6339204,e" filled="f" strokeweight="1.5pt">
+              <v:shape w14:anchorId="220AA86A" id="Graphic 16" o:spid="_x0000_s1026" style="position:absolute;margin-left:56.05pt;margin-top:13.15pt;width:499.15pt;height:.1pt;z-index:-15723520;visibility:visible;mso-wrap-style:square;mso-wrap-distance-left:0;mso-wrap-distance-top:0;mso-wrap-distance-right:0;mso-wrap-distance-bottom:0;mso-position-horizontal:absolute;mso-position-horizontal-relative:page;mso-position-vertical:absolute;mso-position-vertical-relative:text;v-text-anchor:top" coordsize="6339205,1270" o:gfxdata="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" path="m,l6339204,e" filled="f" strokeweight="1.5pt">
                 <v:path arrowok="t"/>
                 <w10:wrap type="topAndBottom" anchorx="page"/>
               </v:shape>
@@ -2946,7 +2870,7 @@
           </mc:Choice>
           <mc:Fallback>
             <w:pict>
-              <v:group w14:anchorId="3E6FB83A" id="Group 17" o:spid="_x0000_s1026" style="width:499.15pt;height:.75pt;mso-position-horizontal-relative:char;mso-position-vertical-relative:line" coordsize="63392,95" o:gfxdata="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">
+              <v:group w14:anchorId="66B37FCD" id="Group 17" o:spid="_x0000_s1026" style="width:499.15pt;height:.75pt;mso-position-horizontal-relative:char;mso-position-vertical-relative:line" coordsize="63392,95" o:gfxdata="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">
                 <v:shape id="Graphic 18" o:spid="_x0000_s1027" style="position:absolute;top:47;width:63392;height:13;visibility:visible;mso-wrap-style:square;v-text-anchor:top" coordsize="6339205,1270" o:gfxdata="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" path="m,l6339204,e" filled="f">
                   <v:path arrowok="t"/>
                 </v:shape>
@@ -3459,7 +3383,10 @@
         <w:rPr>
           <w:spacing w:val="-4"/>
         </w:rPr>
-        <w:t>Chandigarh</w:t>
+        <w:t xml:space="preserve">Chandigarh </w:t>
+      </w:r>
+      <w:r>
+        <w:t>University,</w:t>
       </w:r>
       <w:r>
         <w:rPr>
@@ -3468,19 +3395,7 @@
         <w:t xml:space="preserve"> </w:t>
       </w:r>
       <w:r>
-        <w:t>University,</w:t>
-      </w:r>
-      <w:r>
-        <w:rPr>
-          <w:spacing w:val="-4"/>
-        </w:rPr>
-        <w:t xml:space="preserve"> </w:t>
-      </w:r>
-      <w:r>
-        <w:t>Mohali</w:t>
-      </w:r>
-      <w:r>
-        <w:t>,</w:t>
+        <w:t>Mohali,</w:t>
       </w:r>
       <w:r>
         <w:rPr>
@@ -3726,7 +3641,7 @@
           </mc:Choice>
           <mc:Fallback>
             <w:pict>
-              <v:shape w14:anchorId="63CFC386" id="Graphic 19" o:spid="_x0000_s1026" style="position:absolute;margin-left:56.05pt;margin-top:13.35pt;width:499.15pt;height:.1pt;z-index:-15722496;visibility:visible;mso-wrap-style:square;mso-wrap-distance-left:0;mso-wrap-distance-top:0;mso-wrap-distance-right:0;mso-wrap-distance-bottom:0;mso-position-horizontal:absolute;mso-position-horizontal-relative:page;mso-position-vertical:absolute;mso-position-vertical-relative:text;v-text-anchor:top" coordsize="6339205,1270" o:gfxdata="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" path="m,l6339204,e" filled="f" strokeweight="1.5pt">
+              <v:shape w14:anchorId="7D8BB878" id="Graphic 19" o:spid="_x0000_s1026" style="position:absolute;margin-left:56.05pt;margin-top:13.35pt;width:499.15pt;height:.1pt;z-index:-15722496;visibility:visible;mso-wrap-style:square;mso-wrap-distance-left:0;mso-wrap-distance-top:0;mso-wrap-distance-right:0;mso-wrap-distance-bottom:0;mso-position-horizontal:absolute;mso-position-horizontal-relative:page;mso-position-vertical:absolute;mso-position-vertical-relative:text;v-text-anchor:top" coordsize="6339205,1270" o:gfxdata="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" path="m,l6339204,e" filled="f" strokeweight="1.5pt">
                 <v:path arrowok="t"/>
                 <w10:wrap type="topAndBottom" anchorx="page"/>
               </v:shape>
@@ -3831,7 +3746,7 @@
           </mc:Choice>
           <mc:Fallback>
             <w:pict>
-              <v:group w14:anchorId="55759476" id="Group 20" o:spid="_x0000_s1026" style="width:499.15pt;height:.75pt;mso-position-horizontal-relative:char;mso-position-vertical-relative:line" coordsize="63392,95" o:gfxdata="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">
+              <v:group w14:anchorId="41166802" id="Group 20" o:spid="_x0000_s1026" style="width:499.15pt;height:.75pt;mso-position-horizontal-relative:char;mso-position-vertical-relative:line" coordsize="63392,95" o:gfxdata="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">
                 <v:shape id="Graphic 21" o:spid="_x0000_s1027" style="position:absolute;top:47;width:63392;height:13;visibility:visible;mso-wrap-style:square;v-text-anchor:top" coordsize="6339205,1270" o:gfxdata="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" path="m,l6339204,e" filled="f">
                   <v:path arrowok="t"/>
                 </v:shape>
@@ -3861,21 +3776,7 @@
         <w:rPr>
           <w:sz w:val="20"/>
         </w:rPr>
-        <w:t xml:space="preserve">Pandemic in numbers a data </w:t>
-      </w:r>
-      <w:proofErr w:type="gramStart"/>
-      <w:r>
-        <w:rPr>
-          <w:sz w:val="20"/>
-        </w:rPr>
-        <w:t>analysis :</w:t>
-      </w:r>
-      <w:proofErr w:type="gramEnd"/>
-      <w:r>
-        <w:rPr>
-          <w:sz w:val="20"/>
-        </w:rPr>
-        <w:t xml:space="preserve"> </w:t>
+        <w:t xml:space="preserve">Pandemic in numbers a data analysis : </w:t>
       </w:r>
     </w:p>
     <w:p>
@@ -3897,21 +3798,7 @@
         <w:rPr>
           <w:sz w:val="20"/>
         </w:rPr>
-        <w:t xml:space="preserve">Conducted in-depth data analysis on the global pandemic by leveraging Python's pandas and </w:t>
-      </w:r>
-      <w:proofErr w:type="spellStart"/>
-      <w:r>
-        <w:rPr>
-          <w:sz w:val="20"/>
-        </w:rPr>
-        <w:t>numpy</w:t>
-      </w:r>
-      <w:proofErr w:type="spellEnd"/>
-      <w:r>
-        <w:rPr>
-          <w:sz w:val="20"/>
-        </w:rPr>
-        <w:t xml:space="preserve"> libraries to clean and preprocess COVID-19 data sourced from various websites.</w:t>
+        <w:t>Conducted in-depth data analysis on the global pandemic by leveraging Python's pandas and numpy libraries to clean and preprocess COVID-19 data sourced from various websites.</w:t>
       </w:r>
     </w:p>
     <w:p>
@@ -4021,21 +3908,7 @@
         <w:rPr>
           <w:sz w:val="20"/>
         </w:rPr>
-        <w:t xml:space="preserve">Key Technologies: Python, pandas, </w:t>
-      </w:r>
-      <w:proofErr w:type="spellStart"/>
-      <w:r>
-        <w:rPr>
-          <w:sz w:val="20"/>
-        </w:rPr>
-        <w:t>numpy</w:t>
-      </w:r>
-      <w:proofErr w:type="spellEnd"/>
-      <w:r>
-        <w:rPr>
-          <w:sz w:val="20"/>
-        </w:rPr>
-        <w:t xml:space="preserve">, Power BI, Data Cleaning, Data Analysis, </w:t>
+        <w:t xml:space="preserve">Key Technologies: Python, pandas, numpy, Power BI, Data Cleaning, Data Analysis, </w:t>
       </w:r>
     </w:p>
     <w:p>
@@ -4076,27 +3949,13 @@
         <w:rPr>
           <w:sz w:val="20"/>
         </w:rPr>
-        <w:t xml:space="preserve">Visualization, Global Pandemic </w:t>
-      </w:r>
-      <w:proofErr w:type="spellStart"/>
-      <w:r>
-        <w:rPr>
-          <w:sz w:val="20"/>
-        </w:rPr>
-        <w:t>Data.</w:t>
-      </w:r>
-      <w:r>
-        <w:rPr>
-          <w:sz w:val="20"/>
-        </w:rPr>
-        <w:t>Sentiment</w:t>
-      </w:r>
-      <w:proofErr w:type="spellEnd"/>
-      <w:r>
-        <w:rPr>
-          <w:sz w:val="20"/>
-        </w:rPr>
-        <w:t xml:space="preserve"> analysis of IMDB movie reviews</w:t>
+        <w:t>Visualization, Global Pandemic Data.</w:t>
+      </w:r>
+      <w:r>
+        <w:rPr>
+          <w:sz w:val="20"/>
+        </w:rPr>
+        <w:t>Sentiment analysis of IMDB movie reviews</w:t>
       </w:r>
     </w:p>
     <w:p>
@@ -4164,21 +4023,7 @@
         <w:rPr>
           <w:szCs w:val="22"/>
         </w:rPr>
-        <w:t xml:space="preserve">Employed Python's </w:t>
-      </w:r>
-      <w:proofErr w:type="gramStart"/>
-      <w:r>
-        <w:rPr>
-          <w:szCs w:val="22"/>
-        </w:rPr>
-        <w:t>pandas</w:t>
-      </w:r>
-      <w:proofErr w:type="gramEnd"/>
-      <w:r>
-        <w:rPr>
-          <w:szCs w:val="22"/>
-        </w:rPr>
-        <w:t xml:space="preserve"> library for comprehensive data cleaning and preparation, ensuring the dataset's quality and reliability for subsequent analysis.</w:t>
+        <w:t>Employed Python's pandas library for comprehensive data cleaning and preparation, ensuring the dataset's quality and reliability for subsequent analysis.</w:t>
       </w:r>
     </w:p>
     <w:p>
@@ -4352,7 +4197,7 @@
           </mc:Choice>
           <mc:Fallback>
             <w:pict>
-              <v:shape w14:anchorId="67C66A9E" id="Graphic 22" o:spid="_x0000_s1026" style="position:absolute;margin-left:56.05pt;margin-top:13.25pt;width:499.15pt;height:.1pt;z-index:-15721472;visibility:visible;mso-wrap-style:square;mso-wrap-distance-left:0;mso-wrap-distance-top:0;mso-wrap-distance-right:0;mso-wrap-distance-bottom:0;mso-position-horizontal:absolute;mso-position-horizontal-relative:page;mso-position-vertical:absolute;mso-position-vertical-relative:text;v-text-anchor:top" coordsize="6339205,1270" o:gfxdata="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" path="m,l6339204,e" filled="f" strokeweight="1.5pt">
+              <v:shape w14:anchorId="0C27AEF5" id="Graphic 22" o:spid="_x0000_s1026" style="position:absolute;margin-left:56.05pt;margin-top:13.25pt;width:499.15pt;height:.1pt;z-index:-15721472;visibility:visible;mso-wrap-style:square;mso-wrap-distance-left:0;mso-wrap-distance-top:0;mso-wrap-distance-right:0;mso-wrap-distance-bottom:0;mso-position-horizontal:absolute;mso-position-horizontal-relative:page;mso-position-vertical:absolute;mso-position-vertical-relative:text;v-text-anchor:top" coordsize="6339205,1270" o:gfxdata="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" path="m,l6339204,e" filled="f" strokeweight="1.5pt">
                 <v:path arrowok="t"/>
                 <w10:wrap type="topAndBottom" anchorx="page"/>
               </v:shape>
@@ -4457,7 +4302,7 @@
           </mc:Choice>
           <mc:Fallback>
             <w:pict>
-              <v:group w14:anchorId="010D4AD7" id="Group 23" o:spid="_x0000_s1026" style="width:499.15pt;height:.75pt;mso-position-horizontal-relative:char;mso-position-vertical-relative:line" coordsize="63392,95" o:gfxdata="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">
+              <v:group w14:anchorId="15EE0037" id="Group 23" o:spid="_x0000_s1026" style="width:499.15pt;height:.75pt;mso-position-horizontal-relative:char;mso-position-vertical-relative:line" coordsize="63392,95" o:gfxdata="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">
                 <v:shape id="Graphic 24" o:spid="_x0000_s1027" style="position:absolute;top:47;width:63392;height:13;visibility:visible;mso-wrap-style:square;v-text-anchor:top" coordsize="6339205,1270" o:gfxdata="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" path="m,l6339204,e" filled="f">
                   <v:path arrowok="t"/>
                 </v:shape>

</xml_diff>